<commit_message>
Se añaden los enunciados y los scripts de los laboratorios de la asignatura IRC,los laboratorios se realizaron en GNS3,se hizo uso de elementos como WireShark
</commit_message>
<xml_diff>
--- a/Examen IRC.docx
+++ b/Examen IRC.docx
@@ -3,6 +3,9 @@
 <w:document xmlns:wpc="http://schemas.microsoft.com/office/word/2010/wordprocessingCanvas" xmlns:cx="http://schemas.microsoft.com/office/drawing/2014/chartex" xmlns:cx1="http://schemas.microsoft.com/office/drawing/2015/9/8/chartex" xmlns:cx2="http://schemas.microsoft.com/office/drawing/2015/10/21/chartex" xmlns:cx3="http://schemas.microsoft.com/office/drawing/2016/5/9/chartex" xmlns:cx4="http://schemas.microsoft.com/office/drawing/2016/5/10/chartex" xmlns:cx5="http://schemas.microsoft.com/office/drawing/2016/5/11/chartex" xmlns:cx6="http://schemas.microsoft.com/office/drawing/2016/5/12/chartex" xmlns:cx7="http://schemas.microsoft.com/office/drawing/2016/5/13/chartex" xmlns:cx8="http://schemas.microsoft.com/office/drawing/2016/5/14/chartex" xmlns:mc="http://schemas.openxmlformats.org/markup-compatibility/2006" xmlns:aink="http://schemas.microsoft.com/office/drawing/2016/ink" xmlns:am3d="http://schemas.microsoft.com/office/drawing/2017/model3d" xmlns:o="urn:schemas-microsoft-com:office:office" xmlns:oel="http://schemas.microsoft.com/office/2019/extlst" xmlns:r="http://schemas.openxmlformats.org/officeDocument/2006/relationships" xmlns:m="http://schemas.openxmlformats.org/officeDocument/2006/math" xmlns:v="urn:schemas-microsoft-com:vml" xmlns:wp14="http://schemas.microsoft.com/office/word/2010/wordprocessingDrawing" xmlns:wp="http://schemas.openxmlformats.org/drawingml/2006/wordprocessingDrawing" xmlns:w10="urn:schemas-microsoft-com:office:word" xmlns:w="http://schemas.openxmlformats.org/wordprocessingml/2006/main" xmlns:w14="http://schemas.microsoft.com/office/word/2010/wordml" xmlns:w15="http://schemas.microsoft.com/office/word/2012/wordml" xmlns:w16cex="http://schemas.microsoft.com/office/word/2018/wordml/cex" xmlns:w16cid="http://schemas.microsoft.com/office/word/2016/wordml/cid" xmlns:w16="http://schemas.microsoft.com/office/word/2018/wordml" xmlns:w16du="http://schemas.microsoft.com/office/word/2023/wordml/word16du" xmlns:w16sdtdh="http://schemas.microsoft.com/office/word/2020/wordml/sdtdatahash" xmlns:w16se="http://schemas.microsoft.com/office/word/2015/wordml/symex" xmlns:wpg="http://schemas.microsoft.com/office/word/2010/wordprocessingGroup" xmlns:wpi="http://schemas.microsoft.com/office/word/2010/wordprocessingInk" xmlns:wne="http://schemas.microsoft.com/office/word/2006/wordml" xmlns:wps="http://schemas.microsoft.com/office/word/2010/wordprocessingShape" mc:Ignorable="w14 w15 w16se w16cid w16 w16cex w16sdtdh w16du wp14">
   <w:body>
     <w:p>
+      <w:pPr>
+        <w:ind w:left="708" w:hanging="708"/>
+      </w:pPr>
       <w:r>
         <w:t>Examen IRC</w:t>
       </w:r>
@@ -246,15 +249,7 @@
         </w:numPr>
       </w:pPr>
       <w:r>
-        <w:t>Serie de normas claves que permiten la conexión (</w:t>
-      </w:r>
-      <w:proofErr w:type="gramStart"/>
-      <w:r>
-        <w:t>TCP,IP</w:t>
-      </w:r>
-      <w:proofErr w:type="gramEnd"/>
-      <w:r>
-        <w:t>,TCP-IP)</w:t>
+        <w:t>Serie de normas claves que permiten la conexión (TCP,IP,TCP-IP)</w:t>
       </w:r>
     </w:p>
     <w:p>
@@ -938,7 +933,7 @@
                     </pic:cNvPicPr>
                   </pic:nvPicPr>
                   <pic:blipFill>
-                    <a:blip r:embed="rId5">
+                    <a:blip r:embed="rId6">
                       <a:extLst>
                         <a:ext uri="{28A0092B-C50C-407E-A947-70E740481C1C}">
                           <a14:useLocalDpi xmlns:a14="http://schemas.microsoft.com/office/drawing/2010/main" val="0"/>
@@ -994,7 +989,7 @@
                     </pic:cNvPicPr>
                   </pic:nvPicPr>
                   <pic:blipFill>
-                    <a:blip r:embed="rId6">
+                    <a:blip r:embed="rId7">
                       <a:extLst>
                         <a:ext uri="{28A0092B-C50C-407E-A947-70E740481C1C}">
                           <a14:useLocalDpi xmlns:a14="http://schemas.microsoft.com/office/drawing/2010/main" val="0"/>
@@ -1136,7 +1131,7 @@
                     </pic:cNvPicPr>
                   </pic:nvPicPr>
                   <pic:blipFill>
-                    <a:blip r:embed="rId7">
+                    <a:blip r:embed="rId8">
                       <a:extLst>
                         <a:ext uri="{28A0092B-C50C-407E-A947-70E740481C1C}">
                           <a14:useLocalDpi xmlns:a14="http://schemas.microsoft.com/office/drawing/2010/main" val="0"/>
@@ -1207,7 +1202,7 @@
                     </pic:cNvPicPr>
                   </pic:nvPicPr>
                   <pic:blipFill>
-                    <a:blip r:embed="rId8">
+                    <a:blip r:embed="rId9">
                       <a:extLst>
                         <a:ext uri="{28A0092B-C50C-407E-A947-70E740481C1C}">
                           <a14:useLocalDpi xmlns:a14="http://schemas.microsoft.com/office/drawing/2010/main" val="0"/>
@@ -1290,7 +1285,7 @@
                     </pic:cNvPicPr>
                   </pic:nvPicPr>
                   <pic:blipFill>
-                    <a:blip r:embed="rId9">
+                    <a:blip r:embed="rId10">
                       <a:extLst>
                         <a:ext uri="{28A0092B-C50C-407E-A947-70E740481C1C}">
                           <a14:useLocalDpi xmlns:a14="http://schemas.microsoft.com/office/drawing/2010/main" val="0"/>
@@ -1391,7 +1386,7 @@
                     </pic:cNvPicPr>
                   </pic:nvPicPr>
                   <pic:blipFill>
-                    <a:blip r:embed="rId10">
+                    <a:blip r:embed="rId11">
                       <a:extLst>
                         <a:ext uri="{28A0092B-C50C-407E-A947-70E740481C1C}">
                           <a14:useLocalDpi xmlns:a14="http://schemas.microsoft.com/office/drawing/2010/main" val="0"/>
@@ -1488,12 +1483,22 @@
           <w:numId w:val="2"/>
         </w:numPr>
       </w:pPr>
-      <w:proofErr w:type="spellStart"/>
       <w:r>
         <w:lastRenderedPageBreak/>
-        <w:t>Multiplexacion</w:t>
-      </w:r>
-      <w:proofErr w:type="spellEnd"/>
+        <w:t>Multiplexación</w:t>
+      </w:r>
+    </w:p>
+    <w:p>
+      <w:pPr>
+        <w:pStyle w:val="Prrafodelista"/>
+        <w:numPr>
+          <w:ilvl w:val="2"/>
+          <w:numId w:val="2"/>
+        </w:numPr>
+      </w:pPr>
+      <w:r>
+        <w:t>Distintas formas de compartir un medio</w:t>
+      </w:r>
     </w:p>
     <w:p>
       <w:pPr>
@@ -1568,7 +1573,7 @@
                     </pic:cNvPicPr>
                   </pic:nvPicPr>
                   <pic:blipFill>
-                    <a:blip r:embed="rId11">
+                    <a:blip r:embed="rId12">
                       <a:extLst>
                         <a:ext uri="{28A0092B-C50C-407E-A947-70E740481C1C}">
                           <a14:useLocalDpi xmlns:a14="http://schemas.microsoft.com/office/drawing/2010/main" val="0"/>
@@ -1663,7 +1668,7 @@
                     </pic:cNvPicPr>
                   </pic:nvPicPr>
                   <pic:blipFill>
-                    <a:blip r:embed="rId12">
+                    <a:blip r:embed="rId13">
                       <a:extLst>
                         <a:ext uri="{28A0092B-C50C-407E-A947-70E740481C1C}">
                           <a14:useLocalDpi xmlns:a14="http://schemas.microsoft.com/office/drawing/2010/main" val="0"/>
@@ -1746,7 +1751,7 @@
                     </pic:cNvPicPr>
                   </pic:nvPicPr>
                   <pic:blipFill>
-                    <a:blip r:embed="rId13">
+                    <a:blip r:embed="rId14">
                       <a:extLst>
                         <a:ext uri="{28A0092B-C50C-407E-A947-70E740481C1C}">
                           <a14:useLocalDpi xmlns:a14="http://schemas.microsoft.com/office/drawing/2010/main" val="0"/>
@@ -1859,7 +1864,6 @@
         </w:numPr>
       </w:pPr>
       <w:r>
-        <w:lastRenderedPageBreak/>
         <w:t>Token Ring</w:t>
       </w:r>
     </w:p>
@@ -1890,7 +1894,7 @@
                     </pic:cNvPicPr>
                   </pic:nvPicPr>
                   <pic:blipFill>
-                    <a:blip r:embed="rId14">
+                    <a:blip r:embed="rId15">
                       <a:extLst>
                         <a:ext uri="{28A0092B-C50C-407E-A947-70E740481C1C}">
                           <a14:useLocalDpi xmlns:a14="http://schemas.microsoft.com/office/drawing/2010/main" val="0"/>
@@ -2006,7 +2010,7 @@
           <w:lang w:val="en-US"/>
         </w:rPr>
         <w:drawing>
-          <wp:inline distT="0" distB="0" distL="0" distR="0" wp14:anchorId="38EFFE69" wp14:editId="62F8ED29">
+          <wp:inline distT="0" distB="0" distL="0" distR="0" wp14:anchorId="38EFFE69" wp14:editId="4E69F3A8">
             <wp:extent cx="3469640" cy="1701800"/>
             <wp:effectExtent l="0" t="0" r="0" b="0"/>
             <wp:docPr id="1733850555" name="Imagen 29"/>
@@ -2023,7 +2027,7 @@
                     </pic:cNvPicPr>
                   </pic:nvPicPr>
                   <pic:blipFill>
-                    <a:blip r:embed="rId15" cstate="print">
+                    <a:blip r:embed="rId16" cstate="print">
                       <a:extLst>
                         <a:ext uri="{28A0092B-C50C-407E-A947-70E740481C1C}">
                           <a14:useLocalDpi xmlns:a14="http://schemas.microsoft.com/office/drawing/2010/main" val="0"/>
@@ -2158,7 +2162,7 @@
                     </pic:cNvPicPr>
                   </pic:nvPicPr>
                   <pic:blipFill>
-                    <a:blip r:embed="rId16">
+                    <a:blip r:embed="rId17">
                       <a:extLst>
                         <a:ext uri="{28A0092B-C50C-407E-A947-70E740481C1C}">
                           <a14:useLocalDpi xmlns:a14="http://schemas.microsoft.com/office/drawing/2010/main" val="0"/>
@@ -2230,7 +2234,7 @@
                     </pic:cNvPicPr>
                   </pic:nvPicPr>
                   <pic:blipFill>
-                    <a:blip r:embed="rId17">
+                    <a:blip r:embed="rId18">
                       <a:extLst>
                         <a:ext uri="{28A0092B-C50C-407E-A947-70E740481C1C}">
                           <a14:useLocalDpi xmlns:a14="http://schemas.microsoft.com/office/drawing/2010/main" val="0"/>
@@ -2311,7 +2315,7 @@
                     </pic:cNvPicPr>
                   </pic:nvPicPr>
                   <pic:blipFill>
-                    <a:blip r:embed="rId18">
+                    <a:blip r:embed="rId19">
                       <a:extLst>
                         <a:ext uri="{28A0092B-C50C-407E-A947-70E740481C1C}">
                           <a14:useLocalDpi xmlns:a14="http://schemas.microsoft.com/office/drawing/2010/main" val="0"/>
@@ -2382,7 +2386,7 @@
                     </pic:cNvPicPr>
                   </pic:nvPicPr>
                   <pic:blipFill>
-                    <a:blip r:embed="rId19">
+                    <a:blip r:embed="rId20">
                       <a:extLst>
                         <a:ext uri="{28A0092B-C50C-407E-A947-70E740481C1C}">
                           <a14:useLocalDpi xmlns:a14="http://schemas.microsoft.com/office/drawing/2010/main" val="0"/>
@@ -2521,7 +2525,7 @@
         </w:rPr>
         <w:lastRenderedPageBreak/>
         <w:drawing>
-          <wp:inline distT="0" distB="0" distL="0" distR="0" wp14:anchorId="0C754FD2" wp14:editId="4099AFC5">
+          <wp:inline distT="0" distB="0" distL="0" distR="0" wp14:anchorId="0C754FD2" wp14:editId="2A886A7C">
             <wp:extent cx="3164840" cy="2148840"/>
             <wp:effectExtent l="0" t="0" r="0" b="3810"/>
             <wp:docPr id="500022655" name="Imagen 24"/>
@@ -2538,7 +2542,7 @@
                     </pic:cNvPicPr>
                   </pic:nvPicPr>
                   <pic:blipFill>
-                    <a:blip r:embed="rId20" cstate="print">
+                    <a:blip r:embed="rId21" cstate="print">
                       <a:extLst>
                         <a:ext uri="{28A0092B-C50C-407E-A947-70E740481C1C}">
                           <a14:useLocalDpi xmlns:a14="http://schemas.microsoft.com/office/drawing/2010/main" val="0"/>
@@ -2718,7 +2722,7 @@
                     </pic:cNvPicPr>
                   </pic:nvPicPr>
                   <pic:blipFill>
-                    <a:blip r:embed="rId21">
+                    <a:blip r:embed="rId22">
                       <a:extLst>
                         <a:ext uri="{28A0092B-C50C-407E-A947-70E740481C1C}">
                           <a14:useLocalDpi xmlns:a14="http://schemas.microsoft.com/office/drawing/2010/main" val="0"/>
@@ -3049,7 +3053,7 @@
                     </pic:cNvPicPr>
                   </pic:nvPicPr>
                   <pic:blipFill>
-                    <a:blip r:embed="rId22">
+                    <a:blip r:embed="rId23">
                       <a:extLst>
                         <a:ext uri="{28A0092B-C50C-407E-A947-70E740481C1C}">
                           <a14:useLocalDpi xmlns:a14="http://schemas.microsoft.com/office/drawing/2010/main" val="0"/>
@@ -3146,7 +3150,7 @@
                     </pic:cNvPicPr>
                   </pic:nvPicPr>
                   <pic:blipFill>
-                    <a:blip r:embed="rId23">
+                    <a:blip r:embed="rId24">
                       <a:extLst>
                         <a:ext uri="{28A0092B-C50C-407E-A947-70E740481C1C}">
                           <a14:useLocalDpi xmlns:a14="http://schemas.microsoft.com/office/drawing/2010/main" val="0"/>
@@ -3259,7 +3263,7 @@
                     </pic:cNvPicPr>
                   </pic:nvPicPr>
                   <pic:blipFill>
-                    <a:blip r:embed="rId24" cstate="print">
+                    <a:blip r:embed="rId25" cstate="print">
                       <a:extLst>
                         <a:ext uri="{28A0092B-C50C-407E-A947-70E740481C1C}">
                           <a14:useLocalDpi xmlns:a14="http://schemas.microsoft.com/office/drawing/2010/main" val="0"/>
@@ -3609,7 +3613,7 @@
                     </pic:cNvPicPr>
                   </pic:nvPicPr>
                   <pic:blipFill>
-                    <a:blip r:embed="rId25">
+                    <a:blip r:embed="rId26">
                       <a:extLst>
                         <a:ext uri="{28A0092B-C50C-407E-A947-70E740481C1C}">
                           <a14:useLocalDpi xmlns:a14="http://schemas.microsoft.com/office/drawing/2010/main" val="0"/>
@@ -3656,6 +3660,18 @@
     <w:p>
       <w:pPr>
         <w:pStyle w:val="Prrafodelista"/>
+        <w:numPr>
+          <w:ilvl w:val="2"/>
+          <w:numId w:val="2"/>
+        </w:numPr>
+      </w:pPr>
+      <w:r>
+        <w:t>IP permite fragmentar un datagrama si es muy grande para meterlo en la trama</w:t>
+      </w:r>
+    </w:p>
+    <w:p>
+      <w:pPr>
+        <w:pStyle w:val="Prrafodelista"/>
         <w:ind w:left="1440"/>
       </w:pPr>
       <w:r>
@@ -3680,7 +3696,7 @@
                     </pic:cNvPicPr>
                   </pic:nvPicPr>
                   <pic:blipFill>
-                    <a:blip r:embed="rId26">
+                    <a:blip r:embed="rId27">
                       <a:extLst>
                         <a:ext uri="{28A0092B-C50C-407E-A947-70E740481C1C}">
                           <a14:useLocalDpi xmlns:a14="http://schemas.microsoft.com/office/drawing/2010/main" val="0"/>
@@ -3790,7 +3806,7 @@
                     </pic:cNvPicPr>
                   </pic:nvPicPr>
                   <pic:blipFill>
-                    <a:blip r:embed="rId27">
+                    <a:blip r:embed="rId28">
                       <a:extLst>
                         <a:ext uri="{28A0092B-C50C-407E-A947-70E740481C1C}">
                           <a14:useLocalDpi xmlns:a14="http://schemas.microsoft.com/office/drawing/2010/main" val="0"/>
@@ -3875,7 +3891,7 @@
                     </pic:cNvPicPr>
                   </pic:nvPicPr>
                   <pic:blipFill>
-                    <a:blip r:embed="rId28">
+                    <a:blip r:embed="rId29">
                       <a:extLst>
                         <a:ext uri="{28A0092B-C50C-407E-A947-70E740481C1C}">
                           <a14:useLocalDpi xmlns:a14="http://schemas.microsoft.com/office/drawing/2010/main" val="0"/>
@@ -3935,7 +3951,7 @@
                     </pic:cNvPicPr>
                   </pic:nvPicPr>
                   <pic:blipFill>
-                    <a:blip r:embed="rId29">
+                    <a:blip r:embed="rId30">
                       <a:extLst>
                         <a:ext uri="{28A0092B-C50C-407E-A947-70E740481C1C}">
                           <a14:useLocalDpi xmlns:a14="http://schemas.microsoft.com/office/drawing/2010/main" val="0"/>
@@ -4006,7 +4022,7 @@
                     </pic:cNvPicPr>
                   </pic:nvPicPr>
                   <pic:blipFill>
-                    <a:blip r:embed="rId30">
+                    <a:blip r:embed="rId31">
                       <a:extLst>
                         <a:ext uri="{28A0092B-C50C-407E-A947-70E740481C1C}">
                           <a14:useLocalDpi xmlns:a14="http://schemas.microsoft.com/office/drawing/2010/main" val="0"/>
@@ -4160,13 +4176,8 @@
         </w:numPr>
       </w:pPr>
       <w:r>
-        <w:t xml:space="preserve">Sistema/Servicio para asignar direcciones IP </w:t>
-      </w:r>
-      <w:proofErr w:type="gramStart"/>
-      <w:r>
-        <w:t>a los host</w:t>
-      </w:r>
-      <w:proofErr w:type="gramEnd"/>
+        <w:t>Sistema/Servicio para asignar direcciones IP a los host</w:t>
+      </w:r>
     </w:p>
     <w:p>
       <w:pPr>
@@ -4196,7 +4207,7 @@
                     </pic:cNvPicPr>
                   </pic:nvPicPr>
                   <pic:blipFill>
-                    <a:blip r:embed="rId31">
+                    <a:blip r:embed="rId32">
                       <a:extLst>
                         <a:ext uri="{28A0092B-C50C-407E-A947-70E740481C1C}">
                           <a14:useLocalDpi xmlns:a14="http://schemas.microsoft.com/office/drawing/2010/main" val="0"/>
@@ -4322,7 +4333,7 @@
                     </pic:cNvPicPr>
                   </pic:nvPicPr>
                   <pic:blipFill>
-                    <a:blip r:embed="rId32">
+                    <a:blip r:embed="rId33">
                       <a:extLst>
                         <a:ext uri="{28A0092B-C50C-407E-A947-70E740481C1C}">
                           <a14:useLocalDpi xmlns:a14="http://schemas.microsoft.com/office/drawing/2010/main" val="0"/>
@@ -4427,7 +4438,7 @@
                     </pic:cNvPicPr>
                   </pic:nvPicPr>
                   <pic:blipFill>
-                    <a:blip r:embed="rId33">
+                    <a:blip r:embed="rId34">
                       <a:extLst>
                         <a:ext uri="{28A0092B-C50C-407E-A947-70E740481C1C}">
                           <a14:useLocalDpi xmlns:a14="http://schemas.microsoft.com/office/drawing/2010/main" val="0"/>
@@ -4627,7 +4638,7 @@
                     </pic:cNvPicPr>
                   </pic:nvPicPr>
                   <pic:blipFill>
-                    <a:blip r:embed="rId34">
+                    <a:blip r:embed="rId35">
                       <a:extLst>
                         <a:ext uri="{28A0092B-C50C-407E-A947-70E740481C1C}">
                           <a14:useLocalDpi xmlns:a14="http://schemas.microsoft.com/office/drawing/2010/main" val="0"/>
@@ -4709,7 +4720,7 @@
           <w:noProof/>
         </w:rPr>
         <w:drawing>
-          <wp:inline distT="0" distB="0" distL="0" distR="0" wp14:anchorId="6803D137" wp14:editId="5AA8927F">
+          <wp:inline distT="0" distB="0" distL="0" distR="0" wp14:anchorId="6803D137" wp14:editId="2B104734">
             <wp:extent cx="3489960" cy="2392680"/>
             <wp:effectExtent l="0" t="0" r="0" b="7620"/>
             <wp:docPr id="1127539285" name="Imagen 9"/>
@@ -4726,7 +4737,7 @@
                     </pic:cNvPicPr>
                   </pic:nvPicPr>
                   <pic:blipFill>
-                    <a:blip r:embed="rId35" cstate="print">
+                    <a:blip r:embed="rId36" cstate="print">
                       <a:extLst>
                         <a:ext uri="{28A0092B-C50C-407E-A947-70E740481C1C}">
                           <a14:useLocalDpi xmlns:a14="http://schemas.microsoft.com/office/drawing/2010/main" val="0"/>
@@ -4907,8 +4918,32 @@
         </w:numPr>
       </w:pPr>
       <w:r>
-        <w:t>UDP Velocidad</w:t>
-      </w:r>
+        <w:t xml:space="preserve">UDP </w:t>
+      </w:r>
+      <w:proofErr w:type="spellStart"/>
+      <w:r>
+        <w:t>Velocidad</w:t>
+      </w:r>
+      <w:r>
+        <w:t>,es</w:t>
+      </w:r>
+      <w:proofErr w:type="spellEnd"/>
+      <w:r>
+        <w:t xml:space="preserve"> otro </w:t>
+      </w:r>
+      <w:proofErr w:type="spellStart"/>
+      <w:r>
+        <w:t>protoclo</w:t>
+      </w:r>
+      <w:proofErr w:type="spellEnd"/>
+      <w:r>
+        <w:t xml:space="preserve"> que se usa a nivel de </w:t>
+      </w:r>
+      <w:proofErr w:type="spellStart"/>
+      <w:r>
+        <w:t>tcp</w:t>
+      </w:r>
+      <w:proofErr w:type="spellEnd"/>
     </w:p>
     <w:p>
       <w:pPr>
@@ -4937,7 +4972,7 @@
                     </pic:cNvPicPr>
                   </pic:nvPicPr>
                   <pic:blipFill>
-                    <a:blip r:embed="rId36">
+                    <a:blip r:embed="rId37">
                       <a:extLst>
                         <a:ext uri="{28A0092B-C50C-407E-A947-70E740481C1C}">
                           <a14:useLocalDpi xmlns:a14="http://schemas.microsoft.com/office/drawing/2010/main" val="0"/>
@@ -5008,7 +5043,7 @@
                     </pic:cNvPicPr>
                   </pic:nvPicPr>
                   <pic:blipFill>
-                    <a:blip r:embed="rId37">
+                    <a:blip r:embed="rId38">
                       <a:extLst>
                         <a:ext uri="{28A0092B-C50C-407E-A947-70E740481C1C}">
                           <a14:useLocalDpi xmlns:a14="http://schemas.microsoft.com/office/drawing/2010/main" val="0"/>
@@ -5196,7 +5231,7 @@
         </w:rPr>
         <w:lastRenderedPageBreak/>
         <w:drawing>
-          <wp:inline distT="0" distB="0" distL="0" distR="0" wp14:anchorId="61B6F4D8" wp14:editId="40781ACA">
+          <wp:inline distT="0" distB="0" distL="0" distR="0" wp14:anchorId="61B6F4D8" wp14:editId="69D1A769">
             <wp:extent cx="3459480" cy="2529840"/>
             <wp:effectExtent l="0" t="0" r="7620" b="3810"/>
             <wp:docPr id="363457164" name="Imagen 6"/>
@@ -5213,7 +5248,7 @@
                     </pic:cNvPicPr>
                   </pic:nvPicPr>
                   <pic:blipFill>
-                    <a:blip r:embed="rId38" cstate="print">
+                    <a:blip r:embed="rId39" cstate="print">
                       <a:extLst>
                         <a:ext uri="{28A0092B-C50C-407E-A947-70E740481C1C}">
                           <a14:useLocalDpi xmlns:a14="http://schemas.microsoft.com/office/drawing/2010/main" val="0"/>
@@ -5438,7 +5473,6 @@
         <w:t xml:space="preserve"> (</w:t>
       </w:r>
       <w:proofErr w:type="spellStart"/>
-      <w:proofErr w:type="gramStart"/>
       <w:r>
         <w:rPr>
           <w:lang w:val="en-US"/>
@@ -5446,7 +5480,6 @@
         <w:t>Spoofing,replay</w:t>
       </w:r>
       <w:proofErr w:type="spellEnd"/>
-      <w:proofErr w:type="gramEnd"/>
       <w:r>
         <w:rPr>
           <w:lang w:val="en-US"/>
@@ -5480,7 +5513,6 @@
         <w:t xml:space="preserve"> (</w:t>
       </w:r>
       <w:proofErr w:type="spellStart"/>
-      <w:proofErr w:type="gramStart"/>
       <w:r>
         <w:rPr>
           <w:lang w:val="en-US"/>
@@ -5488,7 +5520,6 @@
         <w:t>DoS,DDoS</w:t>
       </w:r>
       <w:proofErr w:type="spellEnd"/>
-      <w:proofErr w:type="gramEnd"/>
       <w:r>
         <w:rPr>
           <w:lang w:val="en-US"/>
@@ -5526,19 +5557,11 @@
         </w:rPr>
       </w:pPr>
       <w:proofErr w:type="spellStart"/>
-      <w:proofErr w:type="gramStart"/>
-      <w:r>
-        <w:rPr>
-          <w:lang w:val="en-US"/>
-        </w:rPr>
-        <w:t>Virus,troyanos</w:t>
-      </w:r>
-      <w:proofErr w:type="gramEnd"/>
-      <w:r>
-        <w:rPr>
-          <w:lang w:val="en-US"/>
-        </w:rPr>
-        <w:t>,gusanos</w:t>
+      <w:r>
+        <w:rPr>
+          <w:lang w:val="en-US"/>
+        </w:rPr>
+        <w:t>Virus,troyanos,gusanos</w:t>
       </w:r>
       <w:proofErr w:type="spellEnd"/>
       <w:r>
@@ -5635,7 +5658,7 @@
                     </pic:cNvPicPr>
                   </pic:nvPicPr>
                   <pic:blipFill>
-                    <a:blip r:embed="rId39">
+                    <a:blip r:embed="rId40">
                       <a:extLst>
                         <a:ext uri="{28A0092B-C50C-407E-A947-70E740481C1C}">
                           <a14:useLocalDpi xmlns:a14="http://schemas.microsoft.com/office/drawing/2010/main" val="0"/>
@@ -5678,24 +5701,70 @@
           <w:lang w:val="en-US"/>
         </w:rPr>
       </w:pPr>
+      <w:proofErr w:type="spellStart"/>
       <w:r>
         <w:rPr>
           <w:lang w:val="en-US"/>
         </w:rPr>
         <w:lastRenderedPageBreak/>
-        <w:t>Hardware-Software</w:t>
-      </w:r>
-    </w:p>
-    <w:p>
-      <w:pPr>
-        <w:pStyle w:val="Prrafodelista"/>
-        <w:numPr>
-          <w:ilvl w:val="2"/>
-          <w:numId w:val="2"/>
-        </w:numPr>
-      </w:pPr>
-      <w:r>
-        <w:t>Entre red interna y externa</w:t>
+        <w:t>Dispositivo</w:t>
+      </w:r>
+      <w:proofErr w:type="spellEnd"/>
+      <w:r>
+        <w:rPr>
+          <w:lang w:val="en-US"/>
+        </w:rPr>
+        <w:t xml:space="preserve"> </w:t>
+      </w:r>
+      <w:r>
+        <w:rPr>
+          <w:lang w:val="en-US"/>
+        </w:rPr>
+        <w:t>Hardware</w:t>
+      </w:r>
+      <w:r>
+        <w:rPr>
+          <w:lang w:val="en-US"/>
+        </w:rPr>
+        <w:t xml:space="preserve"> con </w:t>
+      </w:r>
+      <w:r>
+        <w:rPr>
+          <w:lang w:val="en-US"/>
+        </w:rPr>
+        <w:t>Software</w:t>
+      </w:r>
+      <w:r>
+        <w:rPr>
+          <w:lang w:val="en-US"/>
+        </w:rPr>
+        <w:t xml:space="preserve"> </w:t>
+      </w:r>
+      <w:proofErr w:type="spellStart"/>
+      <w:r>
+        <w:rPr>
+          <w:lang w:val="en-US"/>
+        </w:rPr>
+        <w:t>dentro</w:t>
+      </w:r>
+      <w:proofErr w:type="spellEnd"/>
+    </w:p>
+    <w:p>
+      <w:pPr>
+        <w:pStyle w:val="Prrafodelista"/>
+        <w:numPr>
+          <w:ilvl w:val="2"/>
+          <w:numId w:val="2"/>
+        </w:numPr>
+      </w:pPr>
+      <w:r>
+        <w:t>Se pone e</w:t>
+      </w:r>
+      <w:r>
+        <w:t>ntre red interna y externa</w:t>
+      </w:r>
+      <w:r>
+        <w:t xml:space="preserve"> (internet)</w:t>
       </w:r>
     </w:p>
     <w:p>
@@ -5788,6 +5857,153 @@
       <w:pPr>
         <w:pStyle w:val="Prrafodelista"/>
         <w:numPr>
+          <w:ilvl w:val="2"/>
+          <w:numId w:val="2"/>
+        </w:numPr>
+        <w:rPr>
+          <w:lang w:val="en-US"/>
+        </w:rPr>
+      </w:pPr>
+      <w:proofErr w:type="spellStart"/>
+      <w:r>
+        <w:rPr>
+          <w:lang w:val="en-US"/>
+        </w:rPr>
+        <w:t>Configuraciones</w:t>
+      </w:r>
+      <w:proofErr w:type="spellEnd"/>
+      <w:r>
+        <w:rPr>
+          <w:lang w:val="en-US"/>
+        </w:rPr>
+        <w:t xml:space="preserve"> </w:t>
+      </w:r>
+      <w:proofErr w:type="spellStart"/>
+      <w:r>
+        <w:rPr>
+          <w:lang w:val="en-US"/>
+        </w:rPr>
+        <w:t>avanzadas</w:t>
+      </w:r>
+      <w:proofErr w:type="spellEnd"/>
+    </w:p>
+    <w:p>
+      <w:pPr>
+        <w:pStyle w:val="Prrafodelista"/>
+        <w:ind w:left="2160"/>
+        <w:rPr>
+          <w:lang w:val="en-US"/>
+        </w:rPr>
+      </w:pPr>
+      <w:r>
+        <w:rPr>
+          <w:lang w:val="en-US"/>
+        </w:rPr>
+        <w:drawing>
+          <wp:inline distT="0" distB="0" distL="0" distR="0" wp14:anchorId="3BD3E4C9" wp14:editId="06E2BB1A">
+            <wp:extent cx="3869690" cy="1595952"/>
+            <wp:effectExtent l="0" t="0" r="0" b="4445"/>
+            <wp:docPr id="414663075" name="Imagen 1"/>
+            <wp:cNvGraphicFramePr>
+              <a:graphicFrameLocks xmlns:a="http://schemas.openxmlformats.org/drawingml/2006/main" noChangeAspect="1"/>
+            </wp:cNvGraphicFramePr>
+            <a:graphic xmlns:a="http://schemas.openxmlformats.org/drawingml/2006/main">
+              <a:graphicData uri="http://schemas.openxmlformats.org/drawingml/2006/picture">
+                <pic:pic xmlns:pic="http://schemas.openxmlformats.org/drawingml/2006/picture">
+                  <pic:nvPicPr>
+                    <pic:cNvPr id="414663075" name=""/>
+                    <pic:cNvPicPr/>
+                  </pic:nvPicPr>
+                  <pic:blipFill>
+                    <a:blip r:embed="rId41"/>
+                    <a:stretch>
+                      <a:fillRect/>
+                    </a:stretch>
+                  </pic:blipFill>
+                  <pic:spPr>
+                    <a:xfrm>
+                      <a:off x="0" y="0"/>
+                      <a:ext cx="3875508" cy="1598351"/>
+                    </a:xfrm>
+                    <a:prstGeom prst="rect">
+                      <a:avLst/>
+                    </a:prstGeom>
+                  </pic:spPr>
+                </pic:pic>
+              </a:graphicData>
+            </a:graphic>
+          </wp:inline>
+        </w:drawing>
+      </w:r>
+    </w:p>
+    <w:p>
+      <w:pPr>
+        <w:pStyle w:val="Prrafodelista"/>
+        <w:ind w:left="2160"/>
+        <w:rPr>
+          <w:lang w:val="en-US"/>
+        </w:rPr>
+      </w:pPr>
+      <w:r>
+        <w:rPr>
+          <w:lang w:val="en-US"/>
+        </w:rPr>
+        <w:drawing>
+          <wp:inline distT="0" distB="0" distL="0" distR="0" wp14:anchorId="10746E95" wp14:editId="3DCBB2B6">
+            <wp:extent cx="3879850" cy="1211630"/>
+            <wp:effectExtent l="0" t="0" r="6350" b="7620"/>
+            <wp:docPr id="2000807299" name="Imagen 1"/>
+            <wp:cNvGraphicFramePr>
+              <a:graphicFrameLocks xmlns:a="http://schemas.openxmlformats.org/drawingml/2006/main" noChangeAspect="1"/>
+            </wp:cNvGraphicFramePr>
+            <a:graphic xmlns:a="http://schemas.openxmlformats.org/drawingml/2006/main">
+              <a:graphicData uri="http://schemas.openxmlformats.org/drawingml/2006/picture">
+                <pic:pic xmlns:pic="http://schemas.openxmlformats.org/drawingml/2006/picture">
+                  <pic:nvPicPr>
+                    <pic:cNvPr id="2000807299" name=""/>
+                    <pic:cNvPicPr/>
+                  </pic:nvPicPr>
+                  <pic:blipFill>
+                    <a:blip r:embed="rId42"/>
+                    <a:stretch>
+                      <a:fillRect/>
+                    </a:stretch>
+                  </pic:blipFill>
+                  <pic:spPr>
+                    <a:xfrm>
+                      <a:off x="0" y="0"/>
+                      <a:ext cx="3900960" cy="1218222"/>
+                    </a:xfrm>
+                    <a:prstGeom prst="rect">
+                      <a:avLst/>
+                    </a:prstGeom>
+                  </pic:spPr>
+                </pic:pic>
+              </a:graphicData>
+            </a:graphic>
+          </wp:inline>
+        </w:drawing>
+      </w:r>
+    </w:p>
+    <w:p>
+      <w:pPr>
+        <w:pStyle w:val="Prrafodelista"/>
+        <w:numPr>
+          <w:ilvl w:val="3"/>
+          <w:numId w:val="2"/>
+        </w:numPr>
+      </w:pPr>
+      <w:r>
+        <w:t>La red perimetral es u</w:t>
+      </w:r>
+      <w:r>
+        <w:t>na red distinta</w:t>
+      </w:r>
+    </w:p>
+    <w:p>
+      <w:pPr>
+        <w:pStyle w:val="Prrafodelista"/>
+        <w:numPr>
           <w:ilvl w:val="1"/>
           <w:numId w:val="2"/>
         </w:numPr>
@@ -5850,7 +6066,7 @@
           <w:lang w:val="en-US"/>
         </w:rPr>
         <w:drawing>
-          <wp:inline distT="0" distB="0" distL="0" distR="0" wp14:anchorId="098DFE21" wp14:editId="13EE852F">
+          <wp:inline distT="0" distB="0" distL="0" distR="0" wp14:anchorId="098DFE21" wp14:editId="2A9679F6">
             <wp:extent cx="3423920" cy="2590800"/>
             <wp:effectExtent l="0" t="0" r="5080" b="0"/>
             <wp:docPr id="474248826" name="Imagen 4"/>
@@ -5867,7 +6083,7 @@
                     </pic:cNvPicPr>
                   </pic:nvPicPr>
                   <pic:blipFill>
-                    <a:blip r:embed="rId40" cstate="print">
+                    <a:blip r:embed="rId43" cstate="print">
                       <a:extLst>
                         <a:ext uri="{28A0092B-C50C-407E-A947-70E740481C1C}">
                           <a14:useLocalDpi xmlns:a14="http://schemas.microsoft.com/office/drawing/2010/main" val="0"/>
@@ -5964,6 +6180,42 @@
           <w:ilvl w:val="4"/>
           <w:numId w:val="2"/>
         </w:numPr>
+      </w:pPr>
+      <w:r>
+        <w:t>Simétrica</w:t>
+      </w:r>
+    </w:p>
+    <w:p>
+      <w:pPr>
+        <w:pStyle w:val="Prrafodelista"/>
+        <w:numPr>
+          <w:ilvl w:val="4"/>
+          <w:numId w:val="2"/>
+        </w:numPr>
+      </w:pPr>
+      <w:r>
+        <w:t>Asimétrica</w:t>
+      </w:r>
+    </w:p>
+    <w:p>
+      <w:pPr>
+        <w:pStyle w:val="Prrafodelista"/>
+        <w:ind w:left="3600"/>
+      </w:pPr>
+    </w:p>
+    <w:p>
+      <w:pPr>
+        <w:pStyle w:val="Prrafodelista"/>
+        <w:ind w:left="3600"/>
+      </w:pPr>
+    </w:p>
+    <w:p>
+      <w:pPr>
+        <w:pStyle w:val="Prrafodelista"/>
+        <w:numPr>
+          <w:ilvl w:val="4"/>
+          <w:numId w:val="2"/>
+        </w:numPr>
         <w:rPr>
           <w:lang w:val="en-US"/>
         </w:rPr>
@@ -5981,6 +6233,82 @@
       <w:pPr>
         <w:pStyle w:val="Prrafodelista"/>
         <w:numPr>
+          <w:ilvl w:val="5"/>
+          <w:numId w:val="2"/>
+        </w:numPr>
+        <w:rPr>
+          <w:lang w:val="en-US"/>
+        </w:rPr>
+      </w:pPr>
+      <w:proofErr w:type="spellStart"/>
+      <w:r>
+        <w:rPr>
+          <w:lang w:val="en-US"/>
+        </w:rPr>
+        <w:t>Cambiamos</w:t>
+      </w:r>
+      <w:proofErr w:type="spellEnd"/>
+      <w:r>
+        <w:rPr>
+          <w:lang w:val="en-US"/>
+        </w:rPr>
+        <w:t xml:space="preserve"> </w:t>
+      </w:r>
+      <w:proofErr w:type="spellStart"/>
+      <w:r>
+        <w:rPr>
+          <w:lang w:val="en-US"/>
+        </w:rPr>
+        <w:t>una</w:t>
+      </w:r>
+      <w:proofErr w:type="spellEnd"/>
+      <w:r>
+        <w:rPr>
+          <w:lang w:val="en-US"/>
+        </w:rPr>
+        <w:t xml:space="preserve"> </w:t>
+      </w:r>
+      <w:proofErr w:type="spellStart"/>
+      <w:r>
+        <w:rPr>
+          <w:lang w:val="en-US"/>
+        </w:rPr>
+        <w:t>letra</w:t>
+      </w:r>
+      <w:proofErr w:type="spellEnd"/>
+      <w:r>
+        <w:rPr>
+          <w:lang w:val="en-US"/>
+        </w:rPr>
+        <w:t xml:space="preserve"> </w:t>
+      </w:r>
+      <w:proofErr w:type="spellStart"/>
+      <w:r>
+        <w:rPr>
+          <w:lang w:val="en-US"/>
+        </w:rPr>
+        <w:t>por</w:t>
+      </w:r>
+      <w:proofErr w:type="spellEnd"/>
+      <w:r>
+        <w:rPr>
+          <w:lang w:val="en-US"/>
+        </w:rPr>
+        <w:t xml:space="preserve"> </w:t>
+      </w:r>
+      <w:proofErr w:type="spellStart"/>
+      <w:r>
+        <w:rPr>
+          <w:lang w:val="en-US"/>
+        </w:rPr>
+        <w:t>otra</w:t>
+      </w:r>
+      <w:proofErr w:type="spellEnd"/>
+    </w:p>
+    <w:p>
+      <w:pPr>
+        <w:pStyle w:val="Prrafodelista"/>
+        <w:numPr>
           <w:ilvl w:val="4"/>
           <w:numId w:val="2"/>
         </w:numPr>
@@ -6001,6 +6329,54 @@
       <w:pPr>
         <w:pStyle w:val="Prrafodelista"/>
         <w:numPr>
+          <w:ilvl w:val="5"/>
+          <w:numId w:val="2"/>
+        </w:numPr>
+        <w:rPr>
+          <w:lang w:val="en-US"/>
+        </w:rPr>
+      </w:pPr>
+      <w:proofErr w:type="spellStart"/>
+      <w:r>
+        <w:rPr>
+          <w:lang w:val="en-US"/>
+        </w:rPr>
+        <w:t>Cambiamos</w:t>
+      </w:r>
+      <w:proofErr w:type="spellEnd"/>
+      <w:r>
+        <w:rPr>
+          <w:lang w:val="en-US"/>
+        </w:rPr>
+        <w:t xml:space="preserve"> </w:t>
+      </w:r>
+      <w:proofErr w:type="spellStart"/>
+      <w:r>
+        <w:rPr>
+          <w:lang w:val="en-US"/>
+        </w:rPr>
+        <w:t>el</w:t>
+      </w:r>
+      <w:proofErr w:type="spellEnd"/>
+      <w:r>
+        <w:rPr>
+          <w:lang w:val="en-US"/>
+        </w:rPr>
+        <w:t xml:space="preserve"> </w:t>
+      </w:r>
+      <w:proofErr w:type="spellStart"/>
+      <w:r>
+        <w:rPr>
+          <w:lang w:val="en-US"/>
+        </w:rPr>
+        <w:t>orden</w:t>
+      </w:r>
+      <w:proofErr w:type="spellEnd"/>
+    </w:p>
+    <w:p>
+      <w:pPr>
+        <w:pStyle w:val="Prrafodelista"/>
+        <w:numPr>
           <w:ilvl w:val="4"/>
           <w:numId w:val="2"/>
         </w:numPr>
@@ -6067,6 +6443,21 @@
       <w:pPr>
         <w:pStyle w:val="Prrafodelista"/>
         <w:numPr>
+          <w:ilvl w:val="5"/>
+          <w:numId w:val="2"/>
+        </w:numPr>
+      </w:pPr>
+      <w:r>
+        <w:t>Permite acordar claves simétricas d</w:t>
+      </w:r>
+      <w:r>
+        <w:t>e forma segura a través de un medio inseguro</w:t>
+      </w:r>
+    </w:p>
+    <w:p>
+      <w:pPr>
+        <w:pStyle w:val="Prrafodelista"/>
+        <w:numPr>
           <w:ilvl w:val="4"/>
           <w:numId w:val="2"/>
         </w:numPr>
@@ -6187,11 +6578,142 @@
       <w:pPr>
         <w:pStyle w:val="Prrafodelista"/>
         <w:numPr>
+          <w:ilvl w:val="5"/>
+          <w:numId w:val="2"/>
+        </w:numPr>
+      </w:pPr>
+      <w:r>
+        <w:t xml:space="preserve">Son similares a las funciones </w:t>
+      </w:r>
+      <w:proofErr w:type="spellStart"/>
+      <w:r>
+        <w:t>hash,sin</w:t>
+      </w:r>
+      <w:proofErr w:type="spellEnd"/>
+      <w:r>
+        <w:t xml:space="preserve"> embargo reciben otro </w:t>
+      </w:r>
+      <w:proofErr w:type="spellStart"/>
+      <w:r>
+        <w:t>input,la</w:t>
+      </w:r>
+      <w:proofErr w:type="spellEnd"/>
+      <w:r>
+        <w:t xml:space="preserve"> cual es una clave</w:t>
+      </w:r>
+    </w:p>
+    <w:p>
+      <w:pPr>
+        <w:pStyle w:val="Prrafodelista"/>
+        <w:numPr>
           <w:ilvl w:val="4"/>
           <w:numId w:val="2"/>
         </w:numPr>
       </w:pPr>
       <w:r>
+        <w:t>Diferencias entre funciones Hash y MAC</w:t>
+      </w:r>
+    </w:p>
+    <w:p>
+      <w:pPr>
+        <w:pStyle w:val="Prrafodelista"/>
+        <w:numPr>
+          <w:ilvl w:val="5"/>
+          <w:numId w:val="2"/>
+        </w:numPr>
+      </w:pPr>
+      <w:r>
+        <w:t>Las funciones hash las puede hacer cualquiera</w:t>
+      </w:r>
+    </w:p>
+    <w:p>
+      <w:pPr>
+        <w:pStyle w:val="Prrafodelista"/>
+        <w:numPr>
+          <w:ilvl w:val="5"/>
+          <w:numId w:val="2"/>
+        </w:numPr>
+      </w:pPr>
+      <w:r>
+        <w:t>Las funciones MAC necesitan de una clave secreta</w:t>
+      </w:r>
+    </w:p>
+    <w:p>
+      <w:pPr>
+        <w:pStyle w:val="Prrafodelista"/>
+        <w:ind w:left="5040"/>
+        <w:rPr>
+          <w:lang w:val="en-US"/>
+        </w:rPr>
+      </w:pPr>
+      <w:r>
+        <w:rPr>
+          <w:lang w:val="en-US"/>
+        </w:rPr>
+        <w:t xml:space="preserve">M </w:t>
+      </w:r>
+      <w:proofErr w:type="spellStart"/>
+      <w:r>
+        <w:rPr>
+          <w:lang w:val="en-US"/>
+        </w:rPr>
+        <w:t>essage</w:t>
+      </w:r>
+      <w:proofErr w:type="spellEnd"/>
+    </w:p>
+    <w:p>
+      <w:pPr>
+        <w:pStyle w:val="Prrafodelista"/>
+        <w:ind w:left="5040"/>
+        <w:rPr>
+          <w:lang w:val="en-US"/>
+        </w:rPr>
+      </w:pPr>
+      <w:r>
+        <w:rPr>
+          <w:lang w:val="en-US"/>
+        </w:rPr>
+        <w:t xml:space="preserve">A </w:t>
+      </w:r>
+      <w:proofErr w:type="spellStart"/>
+      <w:r>
+        <w:rPr>
+          <w:lang w:val="en-US"/>
+        </w:rPr>
+        <w:t>utentication</w:t>
+      </w:r>
+      <w:proofErr w:type="spellEnd"/>
+    </w:p>
+    <w:p>
+      <w:pPr>
+        <w:pStyle w:val="Prrafodelista"/>
+        <w:ind w:left="5040"/>
+        <w:rPr>
+          <w:lang w:val="en-US"/>
+        </w:rPr>
+      </w:pPr>
+      <w:r>
+        <w:rPr>
+          <w:lang w:val="en-US"/>
+        </w:rPr>
+        <w:t>C od</w:t>
+      </w:r>
+      <w:r>
+        <w:rPr>
+          <w:lang w:val="en-US"/>
+        </w:rPr>
+        <w:t xml:space="preserve">e </w:t>
+      </w:r>
+    </w:p>
+    <w:p>
+      <w:pPr>
+        <w:pStyle w:val="Prrafodelista"/>
+        <w:numPr>
+          <w:ilvl w:val="4"/>
+          <w:numId w:val="2"/>
+        </w:numPr>
+      </w:pPr>
+      <w:r>
         <w:t>Firma Digital</w:t>
       </w:r>
     </w:p>
@@ -6204,9 +6726,8 @@
         <w:rPr>
           <w:noProof/>
         </w:rPr>
-        <w:lastRenderedPageBreak/>
         <w:drawing>
-          <wp:inline distT="0" distB="0" distL="0" distR="0" wp14:anchorId="275AFF19" wp14:editId="60C8D70A">
+          <wp:inline distT="0" distB="0" distL="0" distR="0" wp14:anchorId="275AFF19" wp14:editId="248F5AAE">
             <wp:extent cx="3500120" cy="1844040"/>
             <wp:effectExtent l="0" t="0" r="5080" b="3810"/>
             <wp:docPr id="1782244508" name="Imagen 3"/>
@@ -6223,7 +6744,7 @@
                     </pic:cNvPicPr>
                   </pic:nvPicPr>
                   <pic:blipFill>
-                    <a:blip r:embed="rId41" cstate="print">
+                    <a:blip r:embed="rId44" cstate="print">
                       <a:extLst>
                         <a:ext uri="{28A0092B-C50C-407E-A947-70E740481C1C}">
                           <a14:useLocalDpi xmlns:a14="http://schemas.microsoft.com/office/drawing/2010/main" val="0"/>
@@ -6264,6 +6785,7 @@
         <w:rPr>
           <w:noProof/>
         </w:rPr>
+        <w:lastRenderedPageBreak/>
         <w:drawing>
           <wp:inline distT="0" distB="0" distL="0" distR="0" wp14:anchorId="68F92404" wp14:editId="33B5CEBC">
             <wp:extent cx="3124200" cy="2052320"/>
@@ -6282,7 +6804,7 @@
                     </pic:cNvPicPr>
                   </pic:nvPicPr>
                   <pic:blipFill>
-                    <a:blip r:embed="rId42" cstate="print">
+                    <a:blip r:embed="rId45" cstate="print">
                       <a:extLst>
                         <a:ext uri="{28A0092B-C50C-407E-A947-70E740481C1C}">
                           <a14:useLocalDpi xmlns:a14="http://schemas.microsoft.com/office/drawing/2010/main" val="0"/>
@@ -6443,7 +6965,6 @@
         <w:rPr>
           <w:noProof/>
         </w:rPr>
-        <w:lastRenderedPageBreak/>
         <w:drawing>
           <wp:inline distT="0" distB="0" distL="0" distR="0" wp14:anchorId="38E7A7A9" wp14:editId="30C976D5">
             <wp:extent cx="3378200" cy="3073400"/>
@@ -6462,7 +6983,7 @@
                     </pic:cNvPicPr>
                   </pic:nvPicPr>
                   <pic:blipFill>
-                    <a:blip r:embed="rId43">
+                    <a:blip r:embed="rId46">
                       <a:extLst>
                         <a:ext uri="{28A0092B-C50C-407E-A947-70E740481C1C}">
                           <a14:useLocalDpi xmlns:a14="http://schemas.microsoft.com/office/drawing/2010/main" val="0"/>
@@ -6577,6 +7098,7 @@
         </w:numPr>
       </w:pPr>
       <w:r>
+        <w:lastRenderedPageBreak/>
         <w:t>AH: autenticación e integridad</w:t>
       </w:r>
     </w:p>
@@ -6998,15 +7520,6 @@
   </w:abstractNum>
   <w:num w:numId="1" w16cid:durableId="2136169315">
     <w:abstractNumId w:val="0"/>
-    <w:lvlOverride w:ilvl="0"/>
-    <w:lvlOverride w:ilvl="1"/>
-    <w:lvlOverride w:ilvl="2"/>
-    <w:lvlOverride w:ilvl="3"/>
-    <w:lvlOverride w:ilvl="4"/>
-    <w:lvlOverride w:ilvl="5"/>
-    <w:lvlOverride w:ilvl="6"/>
-    <w:lvlOverride w:ilvl="7"/>
-    <w:lvlOverride w:ilvl="8"/>
   </w:num>
   <w:num w:numId="2" w16cid:durableId="563100358">
     <w:abstractNumId w:val="1"/>
@@ -7800,4 +8313,16 @@
     </a:ext>
   </a:extLst>
 </a:theme>
+</file>
+
+<file path=customXml/item1.xml><?xml version="1.0" encoding="utf-8"?>
+<b:Sources xmlns:b="http://schemas.openxmlformats.org/officeDocument/2006/bibliography" xmlns="http://schemas.openxmlformats.org/officeDocument/2006/bibliography" SelectedStyle="\APASixthEditionOfficeOnline.xsl" StyleName="APA" Version="6"/>
+</file>
+
+<file path=customXml/itemProps1.xml><?xml version="1.0" encoding="utf-8"?>
+<ds:datastoreItem xmlns:ds="http://schemas.openxmlformats.org/officeDocument/2006/customXml" ds:itemID="{94284284-4098-4A26-AD42-90066546F5F6}">
+  <ds:schemaRefs>
+    <ds:schemaRef ds:uri="http://schemas.openxmlformats.org/officeDocument/2006/bibliography"/>
+  </ds:schemaRefs>
+</ds:datastoreItem>
 </file>
</xml_diff>